<commit_message>
update for intent and theme
update for the last batch
</commit_message>
<xml_diff>
--- a/UserInterface.docx
+++ b/UserInterface.docx
@@ -1028,14 +1028,121 @@
           <w:sz w:val="24"/>
         </w:rPr>
       </w:pPr>
-      <w:r>
-        <w:rPr>
-          <w:sz w:val="24"/>
-        </w:rPr>
-        <w:t>https://developer.android.com/studio/debug/index.html?utm_source=udacity&amp;utm_medium=course&amp;utm_campaign=android_basics</w:t>
-      </w:r>
-      <w:bookmarkStart w:id="0" w:name="_GoBack"/>
-      <w:bookmarkEnd w:id="0"/>
+      <w:hyperlink r:id="rId8" w:history="1">
+        <w:r>
+          <w:rPr>
+            <w:rStyle w:val="Hyperlink"/>
+            <w:sz w:val="24"/>
+          </w:rPr>
+          <w:t>https://developer.android.com/studio/debug/index.html?utm_source=udacity&amp;utm_medium=course&amp;utm_campaign=android_basics</w:t>
+        </w:r>
+      </w:hyperlink>
+    </w:p>
+    <w:p>
+      <w:pPr>
+        <w:rPr>
+          <w:sz w:val="24"/>
+        </w:rPr>
+      </w:pPr>
+    </w:p>
+    <w:p>
+      <w:r>
+        <w:t>relative layout documents:</w:t>
+      </w:r>
+    </w:p>
+    <w:bookmarkStart w:id="0" w:name="_GoBack"/>
+    <w:p>
+      <w:r>
+        <w:fldChar w:fldCharType="begin"/>
+      </w:r>
+      <w:r>
+        <w:instrText xml:space="preserve"> HYPERLINK "https://developer.android.com/reference/android/widget/RelativeLayout.LayoutParams.html?utm_source=udacity&amp;utm_medium=course&amp;utm_campaign=android_basics" </w:instrText>
+      </w:r>
+      <w:r>
+        <w:fldChar w:fldCharType="separate"/>
+      </w:r>
+      <w:r>
+        <w:rPr>
+          <w:rStyle w:val="Hyperlink"/>
+        </w:rPr>
+        <w:t>https://developer.android.com/reference/android/widget/RelativeLayout.LayoutParams.html?utm_source=udacity&amp;utm_medium=course&amp;utm_campaign=android_basics</w:t>
+      </w:r>
+      <w:r>
+        <w:rPr>
+          <w:rStyle w:val="Hyperlink"/>
+        </w:rPr>
+        <w:fldChar w:fldCharType="end"/>
+      </w:r>
+    </w:p>
+    <w:bookmarkEnd w:id="0"/>
+    <w:p>
+      <w:pPr>
+        <w:rPr>
+          <w:sz w:val="24"/>
+        </w:rPr>
+      </w:pPr>
+    </w:p>
+    <w:p>
+      <w:pPr>
+        <w:rPr>
+          <w:sz w:val="24"/>
+        </w:rPr>
+      </w:pPr>
+      <w:r>
+        <w:rPr>
+          <w:sz w:val="24"/>
+        </w:rPr>
+        <w:t>Material Design:</w:t>
+      </w:r>
+    </w:p>
+    <w:p>
+      <w:pPr>
+        <w:rPr>
+          <w:sz w:val="24"/>
+        </w:rPr>
+      </w:pPr>
+      <w:hyperlink r:id="rId9" w:history="1">
+        <w:r>
+          <w:rPr>
+            <w:rStyle w:val="Hyperlink"/>
+            <w:sz w:val="24"/>
+          </w:rPr>
+          <w:t>https://material.io/guidelines/style/color.html#</w:t>
+        </w:r>
+      </w:hyperlink>
+    </w:p>
+    <w:p>
+      <w:pPr>
+        <w:rPr>
+          <w:sz w:val="24"/>
+        </w:rPr>
+      </w:pPr>
+    </w:p>
+    <w:p>
+      <w:pPr>
+        <w:rPr>
+          <w:sz w:val="24"/>
+        </w:rPr>
+      </w:pPr>
+      <w:r>
+        <w:rPr>
+          <w:sz w:val="24"/>
+        </w:rPr>
+        <w:t>Common Intent:</w:t>
+      </w:r>
+    </w:p>
+    <w:p>
+      <w:pPr>
+        <w:rPr>
+          <w:sz w:val="24"/>
+        </w:rPr>
+      </w:pPr>
+      <w:r>
+        <w:rPr>
+          <w:sz w:val="24"/>
+        </w:rPr>
+        <w:t>https://developer.android.com/guide/components/intents-common.html?utm_source=udacity&amp;utm_medium=course&amp;utm_campaign=android_basics</w:t>
+      </w:r>
     </w:p>
     <w:p>
       <w:pPr>

</xml_diff>